<commit_message>
Sprint review til review og opdateret Gantt-chart
</commit_message>
<xml_diff>
--- a/Rapport/Rapport v1.3.1.docx
+++ b/Rapport/Rapport v1.3.1.docx
@@ -11160,10 +11160,7 @@
               <w:jc w:val="center"/>
             </w:pPr>
             <w:r>
-              <w:t>ID:  US0</w:t>
-            </w:r>
-            <w:r>
-              <w:t>8</w:t>
+              <w:t>ID:  US08</w:t>
             </w:r>
           </w:p>
         </w:tc>
@@ -11177,10 +11174,7 @@
               <w:cnfStyle w:val="100000000000" w:firstRow="1" w:lastRow="0" w:firstColumn="0" w:lastColumn="0" w:oddVBand="0" w:evenVBand="0" w:oddHBand="0" w:evenHBand="0" w:firstRowFirstColumn="0" w:firstRowLastColumn="0" w:lastRowFirstColumn="0" w:lastRowLastColumn="0"/>
             </w:pPr>
             <w:r>
-              <w:t>User Story</w:t>
-            </w:r>
-            <w:r>
-              <w:t xml:space="preserve">: som bruger skal jeg have en tilpasset navigeringsbar afhængig af min brugertype, med en </w:t>
+              <w:t xml:space="preserve">User Story: som bruger skal jeg have en tilpasset navigeringsbar afhængig af min brugertype, med en </w:t>
             </w:r>
             <w:r>
               <w:t>kontoredigeringsfunktion.</w:t>
@@ -11260,10 +11254,7 @@
               <w:jc w:val="center"/>
             </w:pPr>
             <w:r>
-              <w:t>US0</w:t>
-            </w:r>
-            <w:r>
-              <w:t>8</w:t>
+              <w:t>US08</w:t>
             </w:r>
             <w:r>
               <w:t>.1</w:t>
@@ -11325,10 +11316,7 @@
               <w:jc w:val="center"/>
             </w:pPr>
             <w:r>
-              <w:t>US0</w:t>
-            </w:r>
-            <w:r>
-              <w:t>8</w:t>
+              <w:t>US08</w:t>
             </w:r>
           </w:p>
         </w:tc>
@@ -12100,8 +12088,6 @@
       <w:r>
         <w:t>SPRINT review</w:t>
       </w:r>
-      <w:bookmarkStart w:id="35" w:name="_GoBack"/>
-      <w:bookmarkEnd w:id="35"/>
     </w:p>
     <w:p>
       <w:r>
@@ -12235,10 +12221,7 @@
         <w:t xml:space="preserve"> </w:t>
       </w:r>
       <w:r>
-        <w:t>kortfattet</w:t>
-      </w:r>
-      <w:r>
-        <w:t xml:space="preserve"> </w:t>
+        <w:t xml:space="preserve">kortfattet </w:t>
       </w:r>
       <w:r>
         <w:t xml:space="preserve">hvilke problemer </w:t>
@@ -12420,16 +12403,16 @@
       <w:r>
         <w:t xml:space="preserve">Vi har lavet </w:t>
       </w:r>
-      <w:commentRangeStart w:id="36"/>
+      <w:commentRangeStart w:id="35"/>
       <w:r>
         <w:t>det mest basale skelet for at kunne oprette sig som virksomhed</w:t>
       </w:r>
-      <w:commentRangeEnd w:id="36"/>
+      <w:commentRangeEnd w:id="35"/>
       <w:r>
         <w:rPr>
           <w:rStyle w:val="Kommentarhenvisning"/>
         </w:rPr>
-        <w:commentReference w:id="36"/>
+        <w:commentReference w:id="35"/>
       </w:r>
       <w:r>
         <w:t xml:space="preserve">, med tilknyttede kontooplysninger, og et småt udvalg af kategorier som firmaet kan tilknytte sig. Ligeledes kan en kunde nu oprette sig, vælge hvilke kategorier </w:t>
@@ -12446,33 +12429,9 @@
         <w:t>Demonstration &amp; Feedback</w:t>
       </w:r>
     </w:p>
-    <w:p/>
     <w:p>
-      <w:pPr>
-        <w:pStyle w:val="Overskrift3"/>
-      </w:pPr>
-      <w:r>
-        <w:t xml:space="preserve">Diskussion og projektering </w:t>
-      </w:r>
-    </w:p>
-    <w:p/>
-    <w:p/>
-    <w:p>
-      <w:r>
-        <w:t xml:space="preserve">Færdiggjort user story 1 &amp; 2 og on </w:t>
-      </w:r>
-      <w:proofErr w:type="spellStart"/>
-      <w:r>
-        <w:t>schedule</w:t>
-      </w:r>
-      <w:proofErr w:type="spellEnd"/>
-      <w:r>
-        <w:t>. Nævn noget om sprint blev færdig hurtigere pga. ekstra timer blev lagt ind. Prioritering ift. et sideløbende projekt, og derfor blev hurtigere færdig med dette projekt.</w:t>
-      </w:r>
-    </w:p>
-    <w:p>
-      <w:r>
-        <w:t xml:space="preserve">PO: </w:t>
+      <w:r>
+        <w:t>Efter demonstrationen af iterationen havde stakeholder følgende kommentarer:</w:t>
       </w:r>
     </w:p>
     <w:p>
@@ -12480,12 +12439,28 @@
         <w:pStyle w:val="Listeafsnit"/>
         <w:numPr>
           <w:ilvl w:val="0"/>
-          <w:numId w:val="4"/>
+          <w:numId w:val="9"/>
         </w:numPr>
       </w:pPr>
       <w:r>
-        <w:lastRenderedPageBreak/>
-        <w:t xml:space="preserve">Layout på forsiderne skal være mere overskueligt. </w:t>
+        <w:t>Layout på side</w:t>
+      </w:r>
+      <w:r>
+        <w:t>rne</w:t>
+      </w:r>
+      <w:r>
+        <w:t xml:space="preserve"> var som første udkast okay, men i fremtiden vil han gerne have </w:t>
+      </w:r>
+      <w:r>
+        <w:t xml:space="preserve">en mere strømlinet og overskuelig side, som også inkluderer </w:t>
+      </w:r>
+      <w:proofErr w:type="spellStart"/>
+      <w:r>
+        <w:t>Your</w:t>
+      </w:r>
+      <w:proofErr w:type="spellEnd"/>
+      <w:r>
+        <w:t xml:space="preserve"> Locals farveskema.</w:t>
       </w:r>
     </w:p>
     <w:p>
@@ -12493,19 +12468,19 @@
         <w:pStyle w:val="Listeafsnit"/>
         <w:numPr>
           <w:ilvl w:val="0"/>
-          <w:numId w:val="4"/>
+          <w:numId w:val="9"/>
         </w:numPr>
       </w:pPr>
       <w:r>
-        <w:t xml:space="preserve">GDPR skal ændre acceptere Terms &amp; </w:t>
+        <w:t xml:space="preserve">GDPR-samtykket var en god tilføjelse, men han vil have ændret det til ’vilkår og betingelser’, som linker til en pop-up med en </w:t>
       </w:r>
       <w:proofErr w:type="spellStart"/>
       <w:r>
-        <w:t>Conditions</w:t>
+        <w:t>Lorem</w:t>
       </w:r>
       <w:proofErr w:type="spellEnd"/>
       <w:r>
-        <w:t xml:space="preserve">, med en pop-up der viser en </w:t>
+        <w:t xml:space="preserve"> </w:t>
       </w:r>
       <w:proofErr w:type="spellStart"/>
       <w:r>
@@ -12513,28 +12488,7 @@
       </w:r>
       <w:proofErr w:type="spellEnd"/>
       <w:r>
-        <w:t xml:space="preserve"> </w:t>
-      </w:r>
-      <w:proofErr w:type="spellStart"/>
-      <w:r>
-        <w:t>Lorem</w:t>
-      </w:r>
-      <w:proofErr w:type="spellEnd"/>
-      <w:r>
-        <w:t xml:space="preserve"> og en accepter/</w:t>
-      </w:r>
-      <w:proofErr w:type="spellStart"/>
-      <w:r>
-        <w:t>decline</w:t>
-      </w:r>
-      <w:proofErr w:type="spellEnd"/>
-      <w:r>
-        <w:t xml:space="preserve"> knap.</w:t>
-      </w:r>
-    </w:p>
-    <w:p>
-      <w:r>
-        <w:t>Er der nogle tilføjelser og kommentarer til Product Backlog?</w:t>
+        <w:t>.</w:t>
       </w:r>
     </w:p>
     <w:p>
@@ -12542,19 +12496,32 @@
         <w:pStyle w:val="Listeafsnit"/>
         <w:numPr>
           <w:ilvl w:val="0"/>
-          <w:numId w:val="5"/>
+          <w:numId w:val="9"/>
         </w:numPr>
       </w:pPr>
       <w:r>
-        <w:t xml:space="preserve">Ny user story 8: En navigationsbar, der indeholder en brugermenu med redigering af kontooplysninger og relevante </w:t>
-      </w:r>
-      <w:proofErr w:type="spellStart"/>
-      <w:r>
-        <w:t>restrictions</w:t>
-      </w:r>
-      <w:proofErr w:type="spellEnd"/>
-      <w:r>
-        <w:t xml:space="preserve">. </w:t>
+        <w:t xml:space="preserve">I forlængelse af punkt 1 vil kunden gerne have en navigationsbar i toppen, så man kan navigere rundt når man er logget ind. Kunden vil også gerne have en funktion i navigationsbaren, hvor man kan gå ind og redigére sine oplysninger, oppe i højre hjørne ved siden af en ’log ud’ knap. </w:t>
+      </w:r>
+    </w:p>
+    <w:p>
+      <w:pPr>
+        <w:pStyle w:val="Listeafsnit"/>
+        <w:numPr>
+          <w:ilvl w:val="1"/>
+          <w:numId w:val="9"/>
+        </w:numPr>
+      </w:pPr>
+      <w:r>
+        <w:t>Ud fra dette krav oprettede vi en ny User Story, da vi blev enige om, at kravet ikke hørte til under nogen eksisterende User Story, og i øvrigt også var for stor til at være e</w:t>
+      </w:r>
+      <w:r>
+        <w:t>n</w:t>
+      </w:r>
+      <w:r>
+        <w:t xml:space="preserve"> enkeltstående </w:t>
+      </w:r>
+      <w:r>
+        <w:t>task.</w:t>
       </w:r>
     </w:p>
     <w:p>
@@ -12562,38 +12529,34 @@
         <w:pStyle w:val="Listeafsnit"/>
         <w:numPr>
           <w:ilvl w:val="0"/>
-          <w:numId w:val="5"/>
+          <w:numId w:val="9"/>
         </w:numPr>
       </w:pPr>
       <w:r>
-        <w:t xml:space="preserve">Stakeholder vil specifikt have en funktion hvor, når man trykker på et tilbud og man ikke er logget ind, bliver </w:t>
-      </w:r>
-      <w:proofErr w:type="spellStart"/>
-      <w:r>
-        <w:t>redirected</w:t>
-      </w:r>
-      <w:proofErr w:type="spellEnd"/>
-      <w:r>
-        <w:t xml:space="preserve"> til en side hvor man enten opretter bruger eller logger ind (</w:t>
-      </w:r>
-      <w:proofErr w:type="spellStart"/>
-      <w:r>
-        <w:t>alá</w:t>
-      </w:r>
-      <w:proofErr w:type="spellEnd"/>
-      <w:r>
-        <w:t xml:space="preserve"> </w:t>
-      </w:r>
-      <w:proofErr w:type="spellStart"/>
-      <w:r>
-        <w:t>netflix</w:t>
-      </w:r>
-      <w:proofErr w:type="spellEnd"/>
-      <w:r>
-        <w:t>)</w:t>
+        <w:lastRenderedPageBreak/>
+        <w:t>Efter vi var færdige med at diskutere de allerede implementerede funktioner, diskuterede vi hvordan flowet i programmet skulle være. Kunden kunne godt tænke sig at man, som kunde, kunne gå ind på forsiden og se en liste over tilbud, uden at være logget ind. Hvis kunden så trykkede på et tilbud, vil vedkomne blive omdirigeret til en enkel side der giver besked om, at man skal oprette en bruger for at benytte sig af servicen, og i bunden skal der være en mulighed for at kunne logge ind hvis man har en eksisterende bruger.</w:t>
       </w:r>
     </w:p>
-    <w:p/>
+    <w:p>
+      <w:pPr>
+        <w:pStyle w:val="Overskrift3"/>
+      </w:pPr>
+      <w:r>
+        <w:t xml:space="preserve">Diskussion og projektering </w:t>
+      </w:r>
+    </w:p>
+    <w:p>
+      <w:r>
+        <w:t>Efter demonstrationen vil vi kigge på vores Product Backlog</w:t>
+      </w:r>
+      <w:r>
+        <w:t>, og lave et sandsynligt tidsestimat af hvornår projektet forventes færdigt.</w:t>
+      </w:r>
+    </w:p>
+    <w:p>
+      <w:bookmarkStart w:id="36" w:name="_GoBack"/>
+      <w:bookmarkEnd w:id="36"/>
+    </w:p>
     <w:p>
       <w:pPr>
         <w:pStyle w:val="Overskrift2"/>
@@ -14703,7 +14666,7 @@
       </w:r>
     </w:p>
   </w:comment>
-  <w:comment w:id="36" w:author="Casper Frost" w:date="2018-12-10T01:04:00Z" w:initials="CF">
+  <w:comment w:id="35" w:author="Casper Frost" w:date="2018-12-10T01:04:00Z" w:initials="CF">
     <w:p>
       <w:pPr>
         <w:pStyle w:val="Kommentartekst"/>
@@ -15208,6 +15171,95 @@
     </w:lvl>
   </w:abstractNum>
   <w:abstractNum w:abstractNumId="3" w15:restartNumberingAfterBreak="0">
+    <w:nsid w:val="242E2372"/>
+    <w:multiLevelType w:val="hybridMultilevel"/>
+    <w:tmpl w:val="056C70F8"/>
+    <w:lvl w:ilvl="0" w:tplc="0406000F">
+      <w:start w:val="1"/>
+      <w:numFmt w:val="decimal"/>
+      <w:lvlText w:val="%1."/>
+      <w:lvlJc w:val="left"/>
+      <w:pPr>
+        <w:ind w:left="720" w:hanging="360"/>
+      </w:pPr>
+      <w:rPr>
+        <w:rFonts w:hint="default"/>
+      </w:rPr>
+    </w:lvl>
+    <w:lvl w:ilvl="1" w:tplc="04060019">
+      <w:start w:val="1"/>
+      <w:numFmt w:val="lowerLetter"/>
+      <w:lvlText w:val="%2."/>
+      <w:lvlJc w:val="left"/>
+      <w:pPr>
+        <w:ind w:left="1440" w:hanging="360"/>
+      </w:pPr>
+    </w:lvl>
+    <w:lvl w:ilvl="2" w:tplc="0406001B" w:tentative="1">
+      <w:start w:val="1"/>
+      <w:numFmt w:val="lowerRoman"/>
+      <w:lvlText w:val="%3."/>
+      <w:lvlJc w:val="right"/>
+      <w:pPr>
+        <w:ind w:left="2160" w:hanging="180"/>
+      </w:pPr>
+    </w:lvl>
+    <w:lvl w:ilvl="3" w:tplc="0406000F" w:tentative="1">
+      <w:start w:val="1"/>
+      <w:numFmt w:val="decimal"/>
+      <w:lvlText w:val="%4."/>
+      <w:lvlJc w:val="left"/>
+      <w:pPr>
+        <w:ind w:left="2880" w:hanging="360"/>
+      </w:pPr>
+    </w:lvl>
+    <w:lvl w:ilvl="4" w:tplc="04060019" w:tentative="1">
+      <w:start w:val="1"/>
+      <w:numFmt w:val="lowerLetter"/>
+      <w:lvlText w:val="%5."/>
+      <w:lvlJc w:val="left"/>
+      <w:pPr>
+        <w:ind w:left="3600" w:hanging="360"/>
+      </w:pPr>
+    </w:lvl>
+    <w:lvl w:ilvl="5" w:tplc="0406001B" w:tentative="1">
+      <w:start w:val="1"/>
+      <w:numFmt w:val="lowerRoman"/>
+      <w:lvlText w:val="%6."/>
+      <w:lvlJc w:val="right"/>
+      <w:pPr>
+        <w:ind w:left="4320" w:hanging="180"/>
+      </w:pPr>
+    </w:lvl>
+    <w:lvl w:ilvl="6" w:tplc="0406000F" w:tentative="1">
+      <w:start w:val="1"/>
+      <w:numFmt w:val="decimal"/>
+      <w:lvlText w:val="%7."/>
+      <w:lvlJc w:val="left"/>
+      <w:pPr>
+        <w:ind w:left="5040" w:hanging="360"/>
+      </w:pPr>
+    </w:lvl>
+    <w:lvl w:ilvl="7" w:tplc="04060019" w:tentative="1">
+      <w:start w:val="1"/>
+      <w:numFmt w:val="lowerLetter"/>
+      <w:lvlText w:val="%8."/>
+      <w:lvlJc w:val="left"/>
+      <w:pPr>
+        <w:ind w:left="5760" w:hanging="360"/>
+      </w:pPr>
+    </w:lvl>
+    <w:lvl w:ilvl="8" w:tplc="0406001B" w:tentative="1">
+      <w:start w:val="1"/>
+      <w:numFmt w:val="lowerRoman"/>
+      <w:lvlText w:val="%9."/>
+      <w:lvlJc w:val="right"/>
+      <w:pPr>
+        <w:ind w:left="6480" w:hanging="180"/>
+      </w:pPr>
+    </w:lvl>
+  </w:abstractNum>
+  <w:abstractNum w:abstractNumId="4" w15:restartNumberingAfterBreak="0">
     <w:nsid w:val="3D856ADF"/>
     <w:multiLevelType w:val="multilevel"/>
     <w:tmpl w:val="575E1FDC"/>
@@ -15356,7 +15408,7 @@
       </w:rPr>
     </w:lvl>
   </w:abstractNum>
-  <w:abstractNum w:abstractNumId="4" w15:restartNumberingAfterBreak="0">
+  <w:abstractNum w:abstractNumId="5" w15:restartNumberingAfterBreak="0">
     <w:nsid w:val="572604B7"/>
     <w:multiLevelType w:val="hybridMultilevel"/>
     <w:tmpl w:val="A170D726"/>
@@ -15445,7 +15497,7 @@
       </w:pPr>
     </w:lvl>
   </w:abstractNum>
-  <w:abstractNum w:abstractNumId="5" w15:restartNumberingAfterBreak="0">
+  <w:abstractNum w:abstractNumId="6" w15:restartNumberingAfterBreak="0">
     <w:nsid w:val="60765DFA"/>
     <w:multiLevelType w:val="hybridMultilevel"/>
     <w:tmpl w:val="25DE1E28"/>
@@ -15534,7 +15586,7 @@
       </w:pPr>
     </w:lvl>
   </w:abstractNum>
-  <w:abstractNum w:abstractNumId="6" w15:restartNumberingAfterBreak="0">
+  <w:abstractNum w:abstractNumId="7" w15:restartNumberingAfterBreak="0">
     <w:nsid w:val="6D423958"/>
     <w:multiLevelType w:val="hybridMultilevel"/>
     <w:tmpl w:val="92ECCFA2"/>
@@ -15646,7 +15698,7 @@
       </w:rPr>
     </w:lvl>
   </w:abstractNum>
-  <w:abstractNum w:abstractNumId="7" w15:restartNumberingAfterBreak="0">
+  <w:abstractNum w:abstractNumId="8" w15:restartNumberingAfterBreak="0">
     <w:nsid w:val="7B5248BA"/>
     <w:multiLevelType w:val="hybridMultilevel"/>
     <w:tmpl w:val="E64A4490"/>
@@ -15760,28 +15812,31 @@
     </w:lvl>
   </w:abstractNum>
   <w:num w:numId="1">
-    <w:abstractNumId w:val="3"/>
+    <w:abstractNumId w:val="4"/>
   </w:num>
   <w:num w:numId="2">
     <w:abstractNumId w:val="1"/>
   </w:num>
   <w:num w:numId="3">
-    <w:abstractNumId w:val="6"/>
+    <w:abstractNumId w:val="7"/>
   </w:num>
   <w:num w:numId="4">
-    <w:abstractNumId w:val="4"/>
+    <w:abstractNumId w:val="5"/>
   </w:num>
   <w:num w:numId="5">
     <w:abstractNumId w:val="0"/>
   </w:num>
   <w:num w:numId="6">
-    <w:abstractNumId w:val="7"/>
+    <w:abstractNumId w:val="8"/>
   </w:num>
   <w:num w:numId="7">
     <w:abstractNumId w:val="2"/>
   </w:num>
   <w:num w:numId="8">
-    <w:abstractNumId w:val="5"/>
+    <w:abstractNumId w:val="6"/>
+  </w:num>
+  <w:num w:numId="9">
+    <w:abstractNumId w:val="3"/>
   </w:num>
 </w:numbering>
 </file>
@@ -18685,7 +18740,7 @@
 </file>
 
 <file path=customXml/itemProps2.xml><?xml version="1.0" encoding="utf-8"?>
-<ds:datastoreItem xmlns:ds="http://schemas.openxmlformats.org/officeDocument/2006/customXml" ds:itemID="{4761D0C4-4186-4AA4-8988-73646B343014}">
+<ds:datastoreItem xmlns:ds="http://schemas.openxmlformats.org/officeDocument/2006/customXml" ds:itemID="{8BABA28E-4F33-4BC5-ABDD-FBACDDAD2E06}">
   <ds:schemaRefs>
     <ds:schemaRef ds:uri="http://schemas.openxmlformats.org/officeDocument/2006/bibliography"/>
   </ds:schemaRefs>

</xml_diff>